<commit_message>
Sprawka z fizy i odswierzony vault
</commit_message>
<xml_diff>
--- a/Fizyka/Fizyka/Lab 2 O1/Nikodem_Gebicki_Lab2.docx
+++ b/Fizyka/Fizyka/Lab 2 O1/Nikodem_Gebicki_Lab2.docx
@@ -774,32 +774,18 @@
     <w:p>
       <w:pPr>
         <w:pStyle w:val="Nagwek1"/>
-        <w:ind w:left="-5"/>
-      </w:pPr>
-      <w:r>
-        <w:t xml:space="preserve">Wyniki pomiarów, obliczenia i rachunek niepewności </w:t>
-      </w:r>
-    </w:p>
-    <w:p>
-      <w:pPr>
-        <w:spacing w:after="0" w:line="259" w:lineRule="auto"/>
-        <w:ind w:left="-1" w:right="2817" w:firstLine="0"/>
-      </w:pPr>
-      <w:r>
-        <w:t xml:space="preserve"> </w:t>
-      </w:r>
-    </w:p>
-    <w:p>
-      <w:pPr>
-        <w:spacing w:after="114" w:line="259" w:lineRule="auto"/>
-        <w:ind w:left="0" w:right="3037" w:firstLine="0"/>
-      </w:pPr>
+      </w:pPr>
+      <w:r>
+        <w:t>Obliczenia</w:t>
+      </w:r>
+    </w:p>
+    <w:p>
       <w:r>
         <w:drawing>
-          <wp:inline distT="0" distB="0" distL="0" distR="0" wp14:anchorId="560265FA" wp14:editId="350F1644">
-            <wp:extent cx="5611008" cy="3286584"/>
-            <wp:effectExtent l="0" t="0" r="0" b="9525"/>
-            <wp:docPr id="1" name="Obraz 1"/>
+          <wp:inline distT="0" distB="0" distL="0" distR="0" wp14:anchorId="2D15A3E0" wp14:editId="323C928E">
+            <wp:extent cx="3458058" cy="3419952"/>
+            <wp:effectExtent l="0" t="0" r="9525" b="0"/>
+            <wp:docPr id="394914746" name="Obraz 1"/>
             <wp:cNvGraphicFramePr>
               <a:graphicFrameLocks xmlns:a="http://schemas.openxmlformats.org/drawingml/2006/main" noChangeAspect="1"/>
             </wp:cNvGraphicFramePr>
@@ -807,7 +793,7 @@
               <a:graphicData uri="http://schemas.openxmlformats.org/drawingml/2006/picture">
                 <pic:pic xmlns:pic="http://schemas.openxmlformats.org/drawingml/2006/picture">
                   <pic:nvPicPr>
-                    <pic:cNvPr id="1" name=""/>
+                    <pic:cNvPr id="394914746" name=""/>
                     <pic:cNvPicPr/>
                   </pic:nvPicPr>
                   <pic:blipFill>
@@ -819,7 +805,7 @@
                   <pic:spPr>
                     <a:xfrm>
                       <a:off x="0" y="0"/>
-                      <a:ext cx="5611008" cy="3286584"/>
+                      <a:ext cx="3458058" cy="3419952"/>
                     </a:xfrm>
                     <a:prstGeom prst="rect">
                       <a:avLst/>
@@ -831,8 +817,106 @@
           </wp:inline>
         </w:drawing>
       </w:r>
+    </w:p>
+    <w:p>
+      <w:pPr>
+        <w:pStyle w:val="Nagwek1"/>
+      </w:pPr>
+      <w:r>
+        <w:t>Wzory</w:t>
+      </w:r>
+    </w:p>
+    <w:p>
+      <w:pPr>
+        <w:spacing w:after="114" w:line="259" w:lineRule="auto"/>
+        <w:ind w:left="0" w:right="3037" w:firstLine="0"/>
+      </w:pPr>
       <w:r>
         <w:t xml:space="preserve"> </w:t>
+      </w:r>
+      <w:r>
+        <w:drawing>
+          <wp:inline distT="0" distB="0" distL="0" distR="0" wp14:anchorId="04178963" wp14:editId="70973745">
+            <wp:extent cx="3864634" cy="959556"/>
+            <wp:effectExtent l="0" t="0" r="2540" b="0"/>
+            <wp:docPr id="2056584915" name="Obraz 1"/>
+            <wp:cNvGraphicFramePr>
+              <a:graphicFrameLocks xmlns:a="http://schemas.openxmlformats.org/drawingml/2006/main" noChangeAspect="1"/>
+            </wp:cNvGraphicFramePr>
+            <a:graphic xmlns:a="http://schemas.openxmlformats.org/drawingml/2006/main">
+              <a:graphicData uri="http://schemas.openxmlformats.org/drawingml/2006/picture">
+                <pic:pic xmlns:pic="http://schemas.openxmlformats.org/drawingml/2006/picture">
+                  <pic:nvPicPr>
+                    <pic:cNvPr id="2056584915" name=""/>
+                    <pic:cNvPicPr/>
+                  </pic:nvPicPr>
+                  <pic:blipFill>
+                    <a:blip r:embed="rId8"/>
+                    <a:stretch>
+                      <a:fillRect/>
+                    </a:stretch>
+                  </pic:blipFill>
+                  <pic:spPr>
+                    <a:xfrm>
+                      <a:off x="0" y="0"/>
+                      <a:ext cx="3870942" cy="961122"/>
+                    </a:xfrm>
+                    <a:prstGeom prst="rect">
+                      <a:avLst/>
+                    </a:prstGeom>
+                  </pic:spPr>
+                </pic:pic>
+              </a:graphicData>
+            </a:graphic>
+          </wp:inline>
+        </w:drawing>
+      </w:r>
+    </w:p>
+    <w:p>
+      <w:pPr>
+        <w:pStyle w:val="Nagwek1"/>
+      </w:pPr>
+      <w:r>
+        <w:t>Wyniki</w:t>
+      </w:r>
+    </w:p>
+    <w:p>
+      <w:r>
+        <w:drawing>
+          <wp:inline distT="0" distB="0" distL="0" distR="0" wp14:anchorId="552D1CCD" wp14:editId="3324350D">
+            <wp:extent cx="2139351" cy="1001879"/>
+            <wp:effectExtent l="0" t="0" r="0" b="8255"/>
+            <wp:docPr id="1412984086" name="Obraz 1"/>
+            <wp:cNvGraphicFramePr>
+              <a:graphicFrameLocks xmlns:a="http://schemas.openxmlformats.org/drawingml/2006/main" noChangeAspect="1"/>
+            </wp:cNvGraphicFramePr>
+            <a:graphic xmlns:a="http://schemas.openxmlformats.org/drawingml/2006/main">
+              <a:graphicData uri="http://schemas.openxmlformats.org/drawingml/2006/picture">
+                <pic:pic xmlns:pic="http://schemas.openxmlformats.org/drawingml/2006/picture">
+                  <pic:nvPicPr>
+                    <pic:cNvPr id="1412984086" name=""/>
+                    <pic:cNvPicPr/>
+                  </pic:nvPicPr>
+                  <pic:blipFill>
+                    <a:blip r:embed="rId9"/>
+                    <a:stretch>
+                      <a:fillRect/>
+                    </a:stretch>
+                  </pic:blipFill>
+                  <pic:spPr>
+                    <a:xfrm>
+                      <a:off x="0" y="0"/>
+                      <a:ext cx="2142823" cy="1003505"/>
+                    </a:xfrm>
+                    <a:prstGeom prst="rect">
+                      <a:avLst/>
+                    </a:prstGeom>
+                  </pic:spPr>
+                </pic:pic>
+              </a:graphicData>
+            </a:graphic>
+          </wp:inline>
+        </w:drawing>
       </w:r>
     </w:p>
     <w:p>

</xml_diff>